<commit_message>
Addition of undecided photo option
</commit_message>
<xml_diff>
--- a/Report/FinalReport.docx
+++ b/Report/FinalReport.docx
@@ -1784,7 +1784,7 @@
                                     <pic:cNvPicPr/>
                                   </pic:nvPicPr>
                                   <pic:blipFill>
-                                    <a:blip r:embed="rId22">
+                                    <a:blip r:embed="rId21">
                                       <a:extLst>
                                         <a:ext uri="{28A0092B-C50C-407E-A947-70E740481C1C}">
                                           <a14:useLocalDpi xmlns:a14="http://schemas.microsoft.com/office/drawing/2010/main" val="0"/>
@@ -2294,7 +2294,7 @@
                                           <pic:cNvPicPr/>
                                         </pic:nvPicPr>
                                         <pic:blipFill>
-                                          <a:blip r:embed="rId23">
+                                          <a:blip r:embed="rId22">
                                             <a:extLst>
                                               <a:ext uri="{28A0092B-C50C-407E-A947-70E740481C1C}">
                                                 <a14:useLocalDpi xmlns:a14="http://schemas.microsoft.com/office/drawing/2010/main" val="0"/>
@@ -2396,7 +2396,7 @@
                                     <pic:cNvPicPr/>
                                   </pic:nvPicPr>
                                   <pic:blipFill>
-                                    <a:blip r:embed="rId24">
+                                    <a:blip r:embed="rId22">
                                       <a:extLst>
                                         <a:ext uri="{28A0092B-C50C-407E-A947-70E740481C1C}">
                                           <a14:useLocalDpi xmlns:a14="http://schemas.microsoft.com/office/drawing/2010/main" val="0"/>
@@ -3087,7 +3087,7 @@
                                           </pic:cNvPicPr>
                                         </pic:nvPicPr>
                                         <pic:blipFill>
-                                          <a:blip r:embed="rId25">
+                                          <a:blip r:embed="rId23">
                                             <a:extLst>
                                               <a:ext uri="{28A0092B-C50C-407E-A947-70E740481C1C}">
                                                 <a14:useLocalDpi xmlns:a14="http://schemas.microsoft.com/office/drawing/2010/main" val="0"/>
@@ -3188,7 +3188,7 @@
                                     </pic:cNvPicPr>
                                   </pic:nvPicPr>
                                   <pic:blipFill>
-                                    <a:blip r:embed="rId26">
+                                    <a:blip r:embed="rId23">
                                       <a:extLst>
                                         <a:ext uri="{28A0092B-C50C-407E-A947-70E740481C1C}">
                                           <a14:useLocalDpi xmlns:a14="http://schemas.microsoft.com/office/drawing/2010/main" val="0"/>
@@ -3566,7 +3566,7 @@
         </w:rPr>
         <w:t>remove noise from the image. The median filter runs through each pixel individually and replaces each pixel with the </w:t>
       </w:r>
-      <w:hyperlink r:id="rId27" w:tooltip="Median" w:history="1">
+      <w:hyperlink r:id="rId24" w:tooltip="Median" w:history="1">
         <w:r>
           <w:rPr>
             <w:rStyle w:val="Hyperlink"/>
@@ -3728,7 +3728,7 @@
                                           <pic:cNvPicPr/>
                                         </pic:nvPicPr>
                                         <pic:blipFill>
-                                          <a:blip r:embed="rId28">
+                                          <a:blip r:embed="rId25">
                                             <a:extLst>
                                               <a:ext uri="{28A0092B-C50C-407E-A947-70E740481C1C}">
                                                 <a14:useLocalDpi xmlns:a14="http://schemas.microsoft.com/office/drawing/2010/main" val="0"/>
@@ -3777,7 +3777,7 @@
                                           <pic:cNvPicPr/>
                                         </pic:nvPicPr>
                                         <pic:blipFill>
-                                          <a:blip r:embed="rId29">
+                                          <a:blip r:embed="rId26">
                                             <a:extLst>
                                               <a:ext uri="{28A0092B-C50C-407E-A947-70E740481C1C}">
                                                 <a14:useLocalDpi xmlns:a14="http://schemas.microsoft.com/office/drawing/2010/main" val="0"/>
@@ -3828,7 +3828,7 @@
                                           <pic:cNvPicPr/>
                                         </pic:nvPicPr>
                                         <pic:blipFill>
-                                          <a:blip r:embed="rId30">
+                                          <a:blip r:embed="rId27">
                                             <a:extLst>
                                               <a:ext uri="{28A0092B-C50C-407E-A947-70E740481C1C}">
                                                 <a14:useLocalDpi xmlns:a14="http://schemas.microsoft.com/office/drawing/2010/main" val="0"/>
@@ -3874,7 +3874,7 @@
                                           <pic:cNvPicPr/>
                                         </pic:nvPicPr>
                                         <pic:blipFill>
-                                          <a:blip r:embed="rId31">
+                                          <a:blip r:embed="rId28">
                                             <a:extLst>
                                               <a:ext uri="{28A0092B-C50C-407E-A947-70E740481C1C}">
                                                 <a14:useLocalDpi xmlns:a14="http://schemas.microsoft.com/office/drawing/2010/main" val="0"/>
@@ -3969,7 +3969,7 @@
                                     <pic:cNvPicPr/>
                                   </pic:nvPicPr>
                                   <pic:blipFill>
-                                    <a:blip r:embed="rId32">
+                                    <a:blip r:embed="rId25">
                                       <a:extLst>
                                         <a:ext uri="{28A0092B-C50C-407E-A947-70E740481C1C}">
                                           <a14:useLocalDpi xmlns:a14="http://schemas.microsoft.com/office/drawing/2010/main" val="0"/>
@@ -4018,7 +4018,7 @@
                                     <pic:cNvPicPr/>
                                   </pic:nvPicPr>
                                   <pic:blipFill>
-                                    <a:blip r:embed="rId33">
+                                    <a:blip r:embed="rId26">
                                       <a:extLst>
                                         <a:ext uri="{28A0092B-C50C-407E-A947-70E740481C1C}">
                                           <a14:useLocalDpi xmlns:a14="http://schemas.microsoft.com/office/drawing/2010/main" val="0"/>
@@ -4069,7 +4069,7 @@
                                     <pic:cNvPicPr/>
                                   </pic:nvPicPr>
                                   <pic:blipFill>
-                                    <a:blip r:embed="rId34">
+                                    <a:blip r:embed="rId27">
                                       <a:extLst>
                                         <a:ext uri="{28A0092B-C50C-407E-A947-70E740481C1C}">
                                           <a14:useLocalDpi xmlns:a14="http://schemas.microsoft.com/office/drawing/2010/main" val="0"/>
@@ -4115,7 +4115,7 @@
                                     <pic:cNvPicPr/>
                                   </pic:nvPicPr>
                                   <pic:blipFill>
-                                    <a:blip r:embed="rId35">
+                                    <a:blip r:embed="rId28">
                                       <a:extLst>
                                         <a:ext uri="{28A0092B-C50C-407E-A947-70E740481C1C}">
                                           <a14:useLocalDpi xmlns:a14="http://schemas.microsoft.com/office/drawing/2010/main" val="0"/>
@@ -4630,7 +4630,7 @@
                                           </pic:cNvPicPr>
                                         </pic:nvPicPr>
                                         <pic:blipFill>
-                                          <a:blip r:embed="rId36">
+                                          <a:blip r:embed="rId29">
                                             <a:extLst>
                                               <a:ext uri="{28A0092B-C50C-407E-A947-70E740481C1C}">
                                                 <a14:useLocalDpi xmlns:a14="http://schemas.microsoft.com/office/drawing/2010/main" val="0"/>
@@ -4730,7 +4730,7 @@
                                     </pic:cNvPicPr>
                                   </pic:nvPicPr>
                                   <pic:blipFill>
-                                    <a:blip r:embed="rId37">
+                                    <a:blip r:embed="rId29">
                                       <a:extLst>
                                         <a:ext uri="{28A0092B-C50C-407E-A947-70E740481C1C}">
                                           <a14:useLocalDpi xmlns:a14="http://schemas.microsoft.com/office/drawing/2010/main" val="0"/>
@@ -5556,7 +5556,7 @@
                                           <pic:cNvPicPr/>
                                         </pic:nvPicPr>
                                         <pic:blipFill>
-                                          <a:blip r:embed="rId38">
+                                          <a:blip r:embed="rId30">
                                             <a:extLst>
                                               <a:ext uri="{28A0092B-C50C-407E-A947-70E740481C1C}">
                                                 <a14:useLocalDpi xmlns:a14="http://schemas.microsoft.com/office/drawing/2010/main" val="0"/>
@@ -5602,11 +5602,7 @@
           </mc:Choice>
           <mc:Fallback>
             <w:pict>
-              <v:shapetype w14:anchorId="3D44FBFE" id="_x0000_t202" coordsize="21600,21600" o:spt="202" path="m,l,21600r21600,l21600,xe">
-                <v:stroke joinstyle="miter"/>
-                <v:path gradientshapeok="t" o:connecttype="rect"/>
-              </v:shapetype>
-              <v:shape id="_x0000_s1031" type="#_x0000_t202" style="position:absolute;margin-left:267.7pt;margin-top:90.6pt;width:180.9pt;height:96pt;z-index:251694080;visibility:visible;mso-wrap-style:square;mso-width-percent:0;mso-height-percent:0;mso-wrap-distance-left:9pt;mso-wrap-distance-top:3.6pt;mso-wrap-distance-right:9pt;mso-wrap-distance-bottom:3.6pt;mso-position-horizontal:absolute;mso-position-horizontal-relative:text;mso-position-vertical:absolute;mso-position-vertical-relative:text;mso-width-percent:0;mso-height-percent:0;mso-width-relative:margin;mso-height-relative:margin;v-text-anchor:top" o:gfxdata="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" stroked="f">
+              <v:shape w14:anchorId="3D44FBFE" id="_x0000_s1031" type="#_x0000_t202" style="position:absolute;margin-left:267.7pt;margin-top:90.6pt;width:180.9pt;height:96pt;z-index:251694080;visibility:visible;mso-wrap-style:square;mso-width-percent:0;mso-height-percent:0;mso-wrap-distance-left:9pt;mso-wrap-distance-top:3.6pt;mso-wrap-distance-right:9pt;mso-wrap-distance-bottom:3.6pt;mso-position-horizontal:absolute;mso-position-horizontal-relative:text;mso-position-vertical:absolute;mso-position-vertical-relative:text;mso-width-percent:0;mso-height-percent:0;mso-width-relative:margin;mso-height-relative:margin;v-text-anchor:top" o:gfxdata="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" stroked="f">
                 <v:textbox>
                   <w:txbxContent>
                     <w:p>
@@ -5649,7 +5645,7 @@
                                     <pic:cNvPicPr/>
                                   </pic:nvPicPr>
                                   <pic:blipFill>
-                                    <a:blip r:embed="rId38">
+                                    <a:blip r:embed="rId30">
                                       <a:extLst>
                                         <a:ext uri="{28A0092B-C50C-407E-A947-70E740481C1C}">
                                           <a14:useLocalDpi xmlns:a14="http://schemas.microsoft.com/office/drawing/2010/main" val="0"/>
@@ -5824,17 +5820,7 @@
           <w:sz w:val="24"/>
           <w:szCs w:val="24"/>
         </w:rPr>
-        <w:t xml:space="preserve">that is </w:t>
-      </w:r>
-      <w:bookmarkStart w:id="1" w:name="_GoBack"/>
-      <w:bookmarkEnd w:id="1"/>
-      <w:r>
-        <w:rPr>
-          <w:rFonts w:ascii="Times New Roman" w:hAnsi="Times New Roman" w:cs="Times New Roman"/>
-          <w:sz w:val="24"/>
-          <w:szCs w:val="24"/>
-        </w:rPr>
-        <w:t xml:space="preserve">a quarter </w:t>
+        <w:t xml:space="preserve">that is a quarter </w:t>
       </w:r>
       <w:r>
         <w:rPr>
@@ -7652,7 +7638,7 @@
                                           </pic:cNvPicPr>
                                         </pic:nvPicPr>
                                         <pic:blipFill>
-                                          <a:blip r:embed="rId39">
+                                          <a:blip r:embed="rId31">
                                             <a:extLst>
                                               <a:ext uri="{28A0092B-C50C-407E-A947-70E740481C1C}">
                                                 <a14:useLocalDpi xmlns:a14="http://schemas.microsoft.com/office/drawing/2010/main" val="0"/>
@@ -7724,6 +7710,9 @@
                   <w:txbxContent>
                     <w:p>
                       <w:r>
+                        <w:rPr>
+                          <w:noProof/>
+                        </w:rPr>
                         <w:drawing>
                           <wp:inline distT="0" distB="0" distL="0" distR="0" wp14:anchorId="6F02FBD6" wp14:editId="60844224">
                             <wp:extent cx="2524125" cy="1961919"/>
@@ -7754,7 +7743,7 @@
                                     </pic:cNvPicPr>
                                   </pic:nvPicPr>
                                   <pic:blipFill>
-                                    <a:blip r:embed="rId40">
+                                    <a:blip r:embed="rId31">
                                       <a:extLst>
                                         <a:ext uri="{28A0092B-C50C-407E-A947-70E740481C1C}">
                                           <a14:useLocalDpi xmlns:a14="http://schemas.microsoft.com/office/drawing/2010/main" val="0"/>
@@ -10517,7 +10506,7 @@
                                           <pic:cNvPicPr/>
                                         </pic:nvPicPr>
                                         <pic:blipFill rotWithShape="1">
-                                          <a:blip r:embed="rId41">
+                                          <a:blip r:embed="rId32">
                                             <a:extLst>
                                               <a:ext uri="{28A0092B-C50C-407E-A947-70E740481C1C}">
                                                 <a14:useLocalDpi xmlns:a14="http://schemas.microsoft.com/office/drawing/2010/main" val="0"/>
@@ -10627,7 +10616,7 @@
                                     <pic:cNvPicPr/>
                                   </pic:nvPicPr>
                                   <pic:blipFill rotWithShape="1">
-                                    <a:blip r:embed="rId42">
+                                    <a:blip r:embed="rId32">
                                       <a:extLst>
                                         <a:ext uri="{28A0092B-C50C-407E-A947-70E740481C1C}">
                                           <a14:useLocalDpi xmlns:a14="http://schemas.microsoft.com/office/drawing/2010/main" val="0"/>
@@ -10942,7 +10931,7 @@
                                           </pic:cNvPicPr>
                                         </pic:nvPicPr>
                                         <pic:blipFill>
-                                          <a:blip r:embed="rId43">
+                                          <a:blip r:embed="rId33">
                                             <a:extLst>
                                               <a:ext uri="{28A0092B-C50C-407E-A947-70E740481C1C}">
                                                 <a14:useLocalDpi xmlns:a14="http://schemas.microsoft.com/office/drawing/2010/main" val="0"/>
@@ -10993,6 +10982,9 @@
                   <w:txbxContent>
                     <w:p>
                       <w:r>
+                        <w:rPr>
+                          <w:noProof/>
+                        </w:rPr>
                         <w:drawing>
                           <wp:inline distT="0" distB="0" distL="0" distR="0" wp14:anchorId="69969960" wp14:editId="1093C540">
                             <wp:extent cx="2476766" cy="2028825"/>
@@ -11023,7 +11015,7 @@
                                     </pic:cNvPicPr>
                                   </pic:nvPicPr>
                                   <pic:blipFill>
-                                    <a:blip r:embed="rId44">
+                                    <a:blip r:embed="rId33">
                                       <a:extLst>
                                         <a:ext uri="{28A0092B-C50C-407E-A947-70E740481C1C}">
                                           <a14:useLocalDpi xmlns:a14="http://schemas.microsoft.com/office/drawing/2010/main" val="0"/>
@@ -11345,7 +11337,7 @@
                                           </pic:cNvPicPr>
                                         </pic:nvPicPr>
                                         <pic:blipFill>
-                                          <a:blip r:embed="rId45">
+                                          <a:blip r:embed="rId34">
                                             <a:extLst>
                                               <a:ext uri="{28A0092B-C50C-407E-A947-70E740481C1C}">
                                                 <a14:useLocalDpi xmlns:a14="http://schemas.microsoft.com/office/drawing/2010/main" val="0"/>
@@ -11425,6 +11417,9 @@
                   <w:txbxContent>
                     <w:p>
                       <w:r>
+                        <w:rPr>
+                          <w:noProof/>
+                        </w:rPr>
                         <w:drawing>
                           <wp:inline distT="0" distB="0" distL="0" distR="0" wp14:anchorId="689DA449" wp14:editId="1541B282">
                             <wp:extent cx="5757033" cy="1514475"/>
@@ -11455,7 +11450,7 @@
                                     </pic:cNvPicPr>
                                   </pic:nvPicPr>
                                   <pic:blipFill>
-                                    <a:blip r:embed="rId46">
+                                    <a:blip r:embed="rId34">
                                       <a:extLst>
                                         <a:ext uri="{28A0092B-C50C-407E-A947-70E740481C1C}">
                                           <a14:useLocalDpi xmlns:a14="http://schemas.microsoft.com/office/drawing/2010/main" val="0"/>
@@ -11622,7 +11617,7 @@
                                           </pic:cNvPicPr>
                                         </pic:nvPicPr>
                                         <pic:blipFill>
-                                          <a:blip r:embed="rId47">
+                                          <a:blip r:embed="rId35">
                                             <a:extLst>
                                               <a:ext uri="{28A0092B-C50C-407E-A947-70E740481C1C}">
                                                 <a14:useLocalDpi xmlns:a14="http://schemas.microsoft.com/office/drawing/2010/main" val="0"/>
@@ -11673,6 +11668,9 @@
                   <w:txbxContent>
                     <w:p>
                       <w:r>
+                        <w:rPr>
+                          <w:noProof/>
+                        </w:rPr>
                         <w:drawing>
                           <wp:inline distT="0" distB="0" distL="0" distR="0" wp14:anchorId="563E1719" wp14:editId="2CBA3BD5">
                             <wp:extent cx="3820795" cy="2930099"/>
@@ -11703,7 +11701,7 @@
                                     </pic:cNvPicPr>
                                   </pic:nvPicPr>
                                   <pic:blipFill>
-                                    <a:blip r:embed="rId48">
+                                    <a:blip r:embed="rId35">
                                       <a:extLst>
                                         <a:ext uri="{28A0092B-C50C-407E-A947-70E740481C1C}">
                                           <a14:useLocalDpi xmlns:a14="http://schemas.microsoft.com/office/drawing/2010/main" val="0"/>
@@ -11807,6 +11805,54 @@
           <w:szCs w:val="32"/>
         </w:rPr>
       </w:pPr>
+      <w:r>
+        <w:rPr>
+          <w:rFonts w:ascii="Times New Roman" w:hAnsi="Times New Roman" w:cs="Times New Roman"/>
+          <w:b/>
+          <w:color w:val="000000" w:themeColor="text1"/>
+          <w:sz w:val="32"/>
+          <w:szCs w:val="32"/>
+        </w:rPr>
+        <w:lastRenderedPageBreak/>
+        <w:t>Results</w:t>
+      </w:r>
+    </w:p>
+    <w:p>
+      <w:pPr>
+        <w:spacing w:line="360" w:lineRule="auto"/>
+        <w:rPr>
+          <w:rFonts w:ascii="Times New Roman" w:hAnsi="Times New Roman" w:cs="Times New Roman"/>
+          <w:color w:val="000000" w:themeColor="text1"/>
+          <w:sz w:val="32"/>
+          <w:szCs w:val="32"/>
+        </w:rPr>
+      </w:pPr>
+      <w:bookmarkStart w:id="5" w:name="_GoBack"/>
+      <w:bookmarkEnd w:id="5"/>
+    </w:p>
+    <w:p>
+      <w:pPr>
+        <w:spacing w:line="360" w:lineRule="auto"/>
+        <w:rPr>
+          <w:rFonts w:ascii="Times New Roman" w:hAnsi="Times New Roman" w:cs="Times New Roman"/>
+          <w:b/>
+          <w:color w:val="000000" w:themeColor="text1"/>
+          <w:sz w:val="32"/>
+          <w:szCs w:val="32"/>
+        </w:rPr>
+      </w:pPr>
+    </w:p>
+    <w:p>
+      <w:pPr>
+        <w:spacing w:line="360" w:lineRule="auto"/>
+        <w:rPr>
+          <w:rFonts w:ascii="Times New Roman" w:hAnsi="Times New Roman" w:cs="Times New Roman"/>
+          <w:b/>
+          <w:color w:val="000000" w:themeColor="text1"/>
+          <w:sz w:val="32"/>
+          <w:szCs w:val="32"/>
+        </w:rPr>
+      </w:pPr>
     </w:p>
     <w:p>
       <w:pPr>
@@ -12018,7 +12064,7 @@
         </w:rPr>
         <w:t xml:space="preserve"> </w:t>
       </w:r>
-      <w:hyperlink r:id="rId49" w:history="1">
+      <w:hyperlink r:id="rId36" w:history="1">
         <w:r>
           <w:rPr>
             <w:rStyle w:val="Hyperlink"/>
@@ -12062,7 +12108,7 @@
         </w:rPr>
         <w:t xml:space="preserve">"Loss Functions¶." Gradient Descent - ML Cheatsheet Documentation. Accessed December 03, 2018. </w:t>
       </w:r>
-      <w:hyperlink r:id="rId50" w:history="1">
+      <w:hyperlink r:id="rId37" w:history="1">
         <w:r>
           <w:rPr>
             <w:rStyle w:val="Hyperlink"/>
@@ -12184,7 +12230,7 @@
         </w:rPr>
         <w:t xml:space="preserve">. </w:t>
       </w:r>
-      <w:hyperlink r:id="rId51" w:history="1">
+      <w:hyperlink r:id="rId38" w:history="1">
         <w:r>
           <w:rPr>
             <w:rStyle w:val="Hyperlink"/>
@@ -12324,9 +12370,10 @@
           <w:szCs w:val="24"/>
           <w:shd w:val="clear" w:color="auto" w:fill="FFFFFF"/>
         </w:rPr>
+        <w:lastRenderedPageBreak/>
         <w:t xml:space="preserve">United States. Department of Defense. Natural Resources. By Peter Boice. February 2013. Accessed September 2018. </w:t>
       </w:r>
-      <w:hyperlink r:id="rId52" w:history="1">
+      <w:hyperlink r:id="rId39" w:history="1">
         <w:r>
           <w:rPr>
             <w:rStyle w:val="Hyperlink"/>
@@ -12401,7 +12448,7 @@
         </w:rPr>
         <w:t xml:space="preserve">. HR 37. 93rd Cong., 1st sess. Introduced in Senate June 12, 1973. </w:t>
       </w:r>
-      <w:hyperlink r:id="rId53" w:history="1">
+      <w:hyperlink r:id="rId40" w:history="1">
         <w:r>
           <w:rPr>
             <w:rStyle w:val="Hyperlink"/>
@@ -12453,7 +12500,6 @@
           <w:szCs w:val="24"/>
           <w:shd w:val="clear" w:color="auto" w:fill="FFFFFF"/>
         </w:rPr>
-        <w:lastRenderedPageBreak/>
         <w:t>Wäldchen, Jana, Michael Rzanny, Marco Seeland, and Patrick Mäder. "Automated Plant Species Identification—Trends and Future Directions." </w:t>
       </w:r>
       <w:r>
@@ -12498,7 +12544,7 @@
         </w:rPr>
         <w:t xml:space="preserve">"Welcome." Welcome | Flask (A Python Microframework). Accessed December 03, 2018. </w:t>
       </w:r>
-      <w:hyperlink r:id="rId54" w:history="1">
+      <w:hyperlink r:id="rId41" w:history="1">
         <w:r>
           <w:rPr>
             <w:rStyle w:val="Hyperlink"/>
@@ -12531,7 +12577,7 @@
       </w:pPr>
     </w:p>
     <w:sectPr>
-      <w:headerReference w:type="default" r:id="rId55"/>
+      <w:headerReference w:type="default" r:id="rId42"/>
       <w:pgSz w:w="12240" w:h="15840"/>
       <w:pgMar w:top="1440" w:right="1440" w:bottom="1440" w:left="1440" w:header="720" w:footer="720" w:gutter="0"/>
       <w:cols w:space="720"/>
@@ -14887,7 +14933,7 @@
 </file>
 
 <file path=customXml/itemProps1.xml><?xml version="1.0" encoding="utf-8"?>
-<ds:datastoreItem xmlns:ds="http://schemas.openxmlformats.org/officeDocument/2006/customXml" ds:itemID="{2B2AE3E2-B3C5-499F-B2F4-3A5FCA80D6D0}">
+<ds:datastoreItem xmlns:ds="http://schemas.openxmlformats.org/officeDocument/2006/customXml" ds:itemID="{15D98509-9F08-4EC3-916B-E1F2C9E524FD}">
   <ds:schemaRefs>
     <ds:schemaRef ds:uri="http://schemas.openxmlformats.org/officeDocument/2006/bibliography"/>
   </ds:schemaRefs>

</xml_diff>